<commit_message>
+pseudocode  +source code  +table
</commit_message>
<xml_diff>
--- a/Галько_Мила_АСД_лаб№6.docx
+++ b/Галько_Мила_АСД_лаб№6.docx
@@ -166,7 +166,7 @@
       </w:r>
       <w:r>
         <w:rPr>
-          <w:lang w:val="en-US"/>
+          <w:lang w:val="ru-RU"/>
         </w:rPr>
         <w:t>6</w:t>
       </w:r>
@@ -560,19 +560,44 @@
                                   </w:rPr>
                                   <w:t xml:space="preserve">01 </w:t>
                                 </w:r>
+                                <w:proofErr w:type="spellStart"/>
                                 <w:r>
                                   <w:rPr>
                                     <w:i/>
                                     <w:lang w:val="ru-RU"/>
                                   </w:rPr>
-                                  <w:t>Галько М</w:t>
+                                  <w:t>Галько</w:t>
                                 </w:r>
+                                <w:proofErr w:type="spellEnd"/>
+                                <w:r>
+                                  <w:rPr>
+                                    <w:i/>
+                                    <w:lang w:val="ru-RU"/>
+                                  </w:rPr>
+                                  <w:t xml:space="preserve"> М</w:t>
+                                </w:r>
+                                <w:proofErr w:type="spellStart"/>
                                 <w:r>
                                   <w:rPr>
                                     <w:i/>
                                   </w:rPr>
-                                  <w:t>іла Вячеславівна</w:t>
+                                  <w:t>іла</w:t>
                                 </w:r>
+                                <w:proofErr w:type="spellEnd"/>
+                                <w:r>
+                                  <w:rPr>
+                                    <w:i/>
+                                  </w:rPr>
+                                  <w:t xml:space="preserve"> </w:t>
+                                </w:r>
+                                <w:proofErr w:type="spellStart"/>
+                                <w:r>
+                                  <w:rPr>
+                                    <w:i/>
+                                  </w:rPr>
+                                  <w:t>Вячеславівна</w:t>
+                                </w:r>
+                                <w:proofErr w:type="spellEnd"/>
                               </w:p>
                             </w:txbxContent>
                           </wps:txbx>
@@ -817,19 +842,44 @@
                             </w:rPr>
                             <w:t xml:space="preserve">01 </w:t>
                           </w:r>
+                          <w:proofErr w:type="spellStart"/>
                           <w:r>
                             <w:rPr>
                               <w:i/>
                               <w:lang w:val="ru-RU"/>
                             </w:rPr>
-                            <w:t>Галько М</w:t>
+                            <w:t>Галько</w:t>
                           </w:r>
+                          <w:proofErr w:type="spellEnd"/>
+                          <w:r>
+                            <w:rPr>
+                              <w:i/>
+                              <w:lang w:val="ru-RU"/>
+                            </w:rPr>
+                            <w:t xml:space="preserve"> М</w:t>
+                          </w:r>
+                          <w:proofErr w:type="spellStart"/>
                           <w:r>
                             <w:rPr>
                               <w:i/>
                             </w:rPr>
-                            <w:t>іла Вячеславівна</w:t>
+                            <w:t>іла</w:t>
                           </w:r>
+                          <w:proofErr w:type="spellEnd"/>
+                          <w:r>
+                            <w:rPr>
+                              <w:i/>
+                            </w:rPr>
+                            <w:t xml:space="preserve"> </w:t>
+                          </w:r>
+                          <w:proofErr w:type="spellStart"/>
+                          <w:r>
+                            <w:rPr>
+                              <w:i/>
+                            </w:rPr>
+                            <w:t>Вячеславівна</w:t>
+                          </w:r>
+                          <w:proofErr w:type="spellEnd"/>
                         </w:p>
                       </w:txbxContent>
                     </v:textbox>
@@ -1456,12 +1506,20 @@
         <w:rPr>
           <w:bCs/>
         </w:rPr>
-        <w:t>ортування Шелла</w:t>
-      </w:r>
+        <w:t xml:space="preserve">ортування </w:t>
+      </w:r>
+      <w:proofErr w:type="spellStart"/>
       <w:r>
         <w:rPr>
           <w:bCs/>
         </w:rPr>
+        <w:t>Шелла</w:t>
+      </w:r>
+      <w:proofErr w:type="spellEnd"/>
+      <w:r>
+        <w:rPr>
+          <w:bCs/>
+        </w:rPr>
         <w:t xml:space="preserve"> </w:t>
       </w:r>
       <w:r>
@@ -1474,7 +1532,15 @@
         <w:t>d</w:t>
       </w:r>
       <w:r>
-        <w:t xml:space="preserve"> = послідовність Пратта) внутрішнього сортування на відповідність наступним властивостям:</w:t>
+        <w:t xml:space="preserve"> = послідовність </w:t>
+      </w:r>
+      <w:proofErr w:type="spellStart"/>
+      <w:r>
+        <w:t>Пратта</w:t>
+      </w:r>
+      <w:proofErr w:type="spellEnd"/>
+      <w:r>
+        <w:t>) внутрішнього сортування на відповідність наступним властивостям:</w:t>
       </w:r>
     </w:p>
     <w:p>
@@ -1511,9 +1577,11 @@
       <w:r>
         <w:t xml:space="preserve"> (</w:t>
       </w:r>
+      <w:proofErr w:type="spellStart"/>
       <w:r>
         <w:t>Adaptability</w:t>
       </w:r>
+      <w:proofErr w:type="spellEnd"/>
       <w:r>
         <w:t>)</w:t>
       </w:r>
@@ -1729,7 +1797,16 @@
           <w:p>
             <w:pPr>
               <w:ind w:firstLine="0"/>
+              <w:rPr>
+                <w:lang w:val="ru-RU"/>
+              </w:rPr>
             </w:pPr>
+            <w:r>
+              <w:rPr>
+                <w:lang w:val="ru-RU"/>
+              </w:rPr>
+              <w:t>+</w:t>
+            </w:r>
           </w:p>
         </w:tc>
       </w:tr>
@@ -1758,9 +1835,11 @@
             <w:r>
               <w:t xml:space="preserve"> (</w:t>
             </w:r>
+            <w:proofErr w:type="spellStart"/>
             <w:r>
               <w:t>Adaptability</w:t>
             </w:r>
+            <w:proofErr w:type="spellEnd"/>
             <w:r>
               <w:t>)</w:t>
             </w:r>
@@ -1774,6 +1853,9 @@
           <w:p>
             <w:pPr>
               <w:ind w:firstLine="0"/>
+              <w:rPr>
+                <w:lang w:val="ru-RU"/>
+              </w:rPr>
             </w:pPr>
           </w:p>
         </w:tc>
@@ -1801,7 +1883,16 @@
           <w:p>
             <w:pPr>
               <w:ind w:firstLine="0"/>
+              <w:rPr>
+                <w:lang w:val="ru-RU"/>
+              </w:rPr>
             </w:pPr>
+            <w:r>
+              <w:rPr>
+                <w:lang w:val="ru-RU"/>
+              </w:rPr>
+              <w:t>+</w:t>
+            </w:r>
           </w:p>
         </w:tc>
       </w:tr>
@@ -1828,7 +1919,16 @@
           <w:p>
             <w:pPr>
               <w:ind w:firstLine="0"/>
+              <w:rPr>
+                <w:lang w:val="ru-RU"/>
+              </w:rPr>
             </w:pPr>
+            <w:r>
+              <w:rPr>
+                <w:lang w:val="ru-RU"/>
+              </w:rPr>
+              <w:t>-</w:t>
+            </w:r>
           </w:p>
         </w:tc>
       </w:tr>
@@ -1855,7 +1955,16 @@
           <w:p>
             <w:pPr>
               <w:ind w:firstLine="0"/>
+              <w:rPr>
+                <w:lang w:val="en-US"/>
+              </w:rPr>
             </w:pPr>
+            <w:r>
+              <w:rPr>
+                <w:lang w:val="ru-RU"/>
+              </w:rPr>
+              <w:t>+</w:t>
+            </w:r>
           </w:p>
         </w:tc>
       </w:tr>
@@ -1880,186 +1989,1012 @@
     </w:p>
     <w:p>
       <w:pPr>
-        <w:pStyle w:val="a9"/>
-        <w:rPr>
-          <w:highlight w:val="yellow"/>
-        </w:rPr>
-      </w:pPr>
-      <w:r>
-        <w:rPr>
-          <w:b/>
-          <w:bCs/>
-          <w:highlight w:val="yellow"/>
-        </w:rPr>
-        <w:t>for</w:t>
-      </w:r>
-      <w:r>
-        <w:rPr>
-          <w:highlight w:val="yellow"/>
-        </w:rPr>
-        <w:t xml:space="preserve"> j = 2 </w:t>
-      </w:r>
-      <w:r>
-        <w:rPr>
-          <w:b/>
-          <w:bCs/>
-          <w:highlight w:val="yellow"/>
-        </w:rPr>
-        <w:t>to</w:t>
-      </w:r>
-      <w:r>
-        <w:rPr>
-          <w:highlight w:val="yellow"/>
-        </w:rPr>
-        <w:t xml:space="preserve"> A.length </w:t>
-      </w:r>
-      <w:r>
-        <w:rPr>
-          <w:b/>
-          <w:bCs/>
-          <w:highlight w:val="yellow"/>
-        </w:rPr>
-        <w:t>do</w:t>
-      </w:r>
-    </w:p>
-    <w:p>
-      <w:pPr>
-        <w:pStyle w:val="a9"/>
-        <w:rPr>
-          <w:highlight w:val="yellow"/>
-        </w:rPr>
-      </w:pPr>
-      <w:r>
-        <w:rPr>
-          <w:highlight w:val="yellow"/>
-        </w:rPr>
-        <w:t xml:space="preserve">    key = A[j]</w:t>
-      </w:r>
-    </w:p>
-    <w:p>
-      <w:pPr>
-        <w:pStyle w:val="a9"/>
-        <w:rPr>
-          <w:highlight w:val="yellow"/>
-        </w:rPr>
-      </w:pPr>
-      <w:r>
-        <w:rPr>
-          <w:highlight w:val="yellow"/>
-        </w:rPr>
-        <w:t xml:space="preserve">    i = j-1</w:t>
-      </w:r>
-    </w:p>
-    <w:p>
-      <w:pPr>
-        <w:pStyle w:val="a9"/>
-        <w:rPr>
-          <w:highlight w:val="yellow"/>
-        </w:rPr>
-      </w:pPr>
-      <w:r>
-        <w:rPr>
-          <w:b/>
-          <w:bCs/>
-          <w:highlight w:val="yellow"/>
-        </w:rPr>
-        <w:t>while</w:t>
-      </w:r>
-      <w:r>
-        <w:rPr>
-          <w:highlight w:val="yellow"/>
-        </w:rPr>
-        <w:t xml:space="preserve"> (i &gt; 0 and A[i] &gt; key) </w:t>
-      </w:r>
-      <w:r>
-        <w:rPr>
-          <w:b/>
-          <w:bCs/>
-          <w:highlight w:val="yellow"/>
-        </w:rPr>
-        <w:t>do</w:t>
-      </w:r>
-    </w:p>
-    <w:p>
-      <w:pPr>
-        <w:pStyle w:val="a9"/>
-        <w:rPr>
-          <w:highlight w:val="yellow"/>
-        </w:rPr>
-      </w:pPr>
-      <w:r>
-        <w:rPr>
-          <w:highlight w:val="yellow"/>
-        </w:rPr>
-        <w:t xml:space="preserve">        A[i + 1] = A[i]</w:t>
-      </w:r>
-    </w:p>
-    <w:p>
-      <w:pPr>
-        <w:pStyle w:val="a9"/>
-        <w:rPr>
-          <w:highlight w:val="yellow"/>
-        </w:rPr>
-      </w:pPr>
-      <w:r>
-        <w:rPr>
-          <w:highlight w:val="yellow"/>
-        </w:rPr>
-        <w:t xml:space="preserve">        i = i - 1</w:t>
-      </w:r>
-    </w:p>
-    <w:p>
-      <w:pPr>
-        <w:pStyle w:val="a9"/>
-        <w:rPr>
-          <w:highlight w:val="yellow"/>
-        </w:rPr>
-      </w:pPr>
-      <w:r>
-        <w:rPr>
-          <w:b/>
-          <w:bCs/>
-          <w:highlight w:val="yellow"/>
-        </w:rPr>
-        <w:t>end while</w:t>
-      </w:r>
-    </w:p>
-    <w:p>
-      <w:pPr>
-        <w:pStyle w:val="a9"/>
-        <w:rPr>
-          <w:highlight w:val="yellow"/>
-        </w:rPr>
-      </w:pPr>
-      <w:r>
-        <w:rPr>
-          <w:highlight w:val="yellow"/>
-        </w:rPr>
-        <w:t xml:space="preserve">    A[i+1] = key</w:t>
-      </w:r>
-    </w:p>
-    <w:p>
-      <w:pPr>
-        <w:pStyle w:val="a9"/>
-      </w:pPr>
-      <w:r>
-        <w:rPr>
-          <w:b/>
-          <w:bCs/>
-          <w:highlight w:val="yellow"/>
-        </w:rPr>
-        <w:t>end for</w:t>
-      </w:r>
-    </w:p>
-    <w:p/>
-    <w:p>
-      <w:pPr>
-        <w:pStyle w:val="2"/>
+        <w:tabs>
+          <w:tab w:val="left" w:pos="543"/>
+        </w:tabs>
+        <w:autoSpaceDE w:val="0"/>
+        <w:autoSpaceDN w:val="0"/>
+        <w:adjustRightInd w:val="0"/>
+        <w:spacing w:line="240" w:lineRule="auto"/>
+        <w:ind w:firstLine="0"/>
+        <w:jc w:val="left"/>
+        <w:rPr>
+          <w:sz w:val="24"/>
+        </w:rPr>
       </w:pPr>
       <w:bookmarkStart w:id="6" w:name="_Toc509035767"/>
       <w:bookmarkStart w:id="7" w:name="_Toc509035903"/>
       <w:bookmarkStart w:id="8" w:name="_Toc69772247"/>
       <w:r>
+        <w:rPr>
+          <w:b/>
+          <w:bCs/>
+          <w:sz w:val="24"/>
+          <w:lang w:val="en-US"/>
+        </w:rPr>
+        <w:t>procedure</w:t>
+      </w:r>
+      <w:r>
+        <w:rPr>
+          <w:sz w:val="24"/>
+          <w:lang w:val="en-US"/>
+        </w:rPr>
+        <w:t xml:space="preserve"> </w:t>
+      </w:r>
+      <w:proofErr w:type="spellStart"/>
+      <w:r>
+        <w:rPr>
+          <w:sz w:val="24"/>
+        </w:rPr>
+        <w:t>ShellSort</w:t>
+      </w:r>
+      <w:proofErr w:type="spellEnd"/>
+      <w:r>
+        <w:rPr>
+          <w:sz w:val="24"/>
+        </w:rPr>
+        <w:t>()</w:t>
+      </w:r>
+    </w:p>
+    <w:p>
+      <w:pPr>
+        <w:tabs>
+          <w:tab w:val="left" w:pos="543"/>
+        </w:tabs>
+        <w:autoSpaceDE w:val="0"/>
+        <w:autoSpaceDN w:val="0"/>
+        <w:adjustRightInd w:val="0"/>
+        <w:spacing w:line="240" w:lineRule="auto"/>
+        <w:ind w:firstLine="0"/>
+        <w:jc w:val="left"/>
+        <w:rPr>
+          <w:sz w:val="24"/>
+        </w:rPr>
+      </w:pPr>
+      <w:r>
+        <w:rPr>
+          <w:sz w:val="24"/>
+        </w:rPr>
+        <w:t xml:space="preserve">    </w:t>
+      </w:r>
+      <w:proofErr w:type="spellStart"/>
+      <w:r>
+        <w:rPr>
+          <w:sz w:val="24"/>
+        </w:rPr>
+        <w:t>getPrattNums</w:t>
+      </w:r>
+      <w:proofErr w:type="spellEnd"/>
+      <w:r>
+        <w:rPr>
+          <w:sz w:val="24"/>
+        </w:rPr>
+        <w:t>(</w:t>
+      </w:r>
+      <w:proofErr w:type="spellStart"/>
+      <w:r>
+        <w:rPr>
+          <w:sz w:val="24"/>
+        </w:rPr>
+        <w:t>sequence.size</w:t>
+      </w:r>
+      <w:proofErr w:type="spellEnd"/>
+      <w:r>
+        <w:rPr>
+          <w:sz w:val="24"/>
+        </w:rPr>
+        <w:t>())</w:t>
+      </w:r>
+    </w:p>
+    <w:p>
+      <w:pPr>
+        <w:tabs>
+          <w:tab w:val="left" w:pos="543"/>
+        </w:tabs>
+        <w:autoSpaceDE w:val="0"/>
+        <w:autoSpaceDN w:val="0"/>
+        <w:adjustRightInd w:val="0"/>
+        <w:spacing w:line="240" w:lineRule="auto"/>
+        <w:ind w:firstLine="0"/>
+        <w:jc w:val="left"/>
+        <w:rPr>
+          <w:sz w:val="24"/>
+        </w:rPr>
+      </w:pPr>
+      <w:r>
+        <w:rPr>
+          <w:sz w:val="24"/>
+        </w:rPr>
+        <w:t xml:space="preserve">    </w:t>
+      </w:r>
+    </w:p>
+    <w:p>
+      <w:pPr>
+        <w:tabs>
+          <w:tab w:val="left" w:pos="543"/>
+        </w:tabs>
+        <w:autoSpaceDE w:val="0"/>
+        <w:autoSpaceDN w:val="0"/>
+        <w:adjustRightInd w:val="0"/>
+        <w:spacing w:line="240" w:lineRule="auto"/>
+        <w:ind w:firstLine="0"/>
+        <w:jc w:val="left"/>
+        <w:rPr>
+          <w:sz w:val="24"/>
+        </w:rPr>
+      </w:pPr>
+      <w:r>
+        <w:rPr>
+          <w:sz w:val="24"/>
+        </w:rPr>
+        <w:t xml:space="preserve">    </w:t>
+      </w:r>
+      <w:proofErr w:type="spellStart"/>
+      <w:r>
+        <w:rPr>
+          <w:b/>
+          <w:bCs/>
+          <w:sz w:val="24"/>
+        </w:rPr>
+        <w:t>for</w:t>
+      </w:r>
+      <w:proofErr w:type="spellEnd"/>
+      <w:r>
+        <w:rPr>
+          <w:sz w:val="24"/>
+        </w:rPr>
+        <w:t xml:space="preserve"> n = 0; n &lt; </w:t>
+      </w:r>
+      <w:proofErr w:type="spellStart"/>
+      <w:r>
+        <w:rPr>
+          <w:sz w:val="24"/>
+        </w:rPr>
+        <w:t>Pratt.gaps.size</w:t>
+      </w:r>
+      <w:proofErr w:type="spellEnd"/>
+      <w:r>
+        <w:rPr>
+          <w:sz w:val="24"/>
+        </w:rPr>
+        <w:t>(); n++</w:t>
+      </w:r>
+      <w:r>
+        <w:rPr>
+          <w:sz w:val="24"/>
+          <w:lang w:val="en-US"/>
+        </w:rPr>
+        <w:t xml:space="preserve">  </w:t>
+      </w:r>
+      <w:r>
+        <w:rPr>
+          <w:b/>
+          <w:bCs/>
+          <w:sz w:val="24"/>
+          <w:lang w:val="en-US"/>
+        </w:rPr>
+        <w:t>do</w:t>
+      </w:r>
+      <w:r>
+        <w:rPr>
+          <w:sz w:val="24"/>
+          <w:lang w:val="en-US"/>
+        </w:rPr>
+        <w:t>:</w:t>
+      </w:r>
+      <w:r>
+        <w:rPr>
+          <w:sz w:val="24"/>
+        </w:rPr>
+        <w:t xml:space="preserve"> </w:t>
+      </w:r>
+    </w:p>
+    <w:p>
+      <w:pPr>
+        <w:tabs>
+          <w:tab w:val="left" w:pos="543"/>
+        </w:tabs>
+        <w:autoSpaceDE w:val="0"/>
+        <w:autoSpaceDN w:val="0"/>
+        <w:adjustRightInd w:val="0"/>
+        <w:spacing w:line="240" w:lineRule="auto"/>
+        <w:ind w:firstLine="0"/>
+        <w:jc w:val="left"/>
+        <w:rPr>
+          <w:sz w:val="24"/>
+        </w:rPr>
+      </w:pPr>
+      <w:r>
+        <w:rPr>
+          <w:sz w:val="24"/>
+        </w:rPr>
+        <w:t xml:space="preserve">        </w:t>
+      </w:r>
+      <w:proofErr w:type="spellStart"/>
+      <w:r>
+        <w:rPr>
+          <w:b/>
+          <w:bCs/>
+          <w:sz w:val="24"/>
+        </w:rPr>
+        <w:t>for</w:t>
+      </w:r>
+      <w:proofErr w:type="spellEnd"/>
+      <w:r>
+        <w:rPr>
+          <w:sz w:val="24"/>
+        </w:rPr>
+        <w:t xml:space="preserve"> i = 0; i &lt; </w:t>
+      </w:r>
+      <w:proofErr w:type="spellStart"/>
+      <w:r>
+        <w:rPr>
+          <w:sz w:val="24"/>
+        </w:rPr>
+        <w:t>Pratt.gaps</w:t>
+      </w:r>
+      <w:proofErr w:type="spellEnd"/>
+      <w:r>
+        <w:rPr>
+          <w:sz w:val="24"/>
+        </w:rPr>
+        <w:t>[n]; i++</w:t>
+      </w:r>
+      <w:r>
+        <w:rPr>
+          <w:sz w:val="24"/>
+          <w:lang w:val="en-US"/>
+        </w:rPr>
+        <w:t xml:space="preserve">  </w:t>
+      </w:r>
+      <w:r>
+        <w:rPr>
+          <w:b/>
+          <w:bCs/>
+          <w:sz w:val="24"/>
+          <w:lang w:val="en-US"/>
+        </w:rPr>
+        <w:t>do</w:t>
+      </w:r>
+      <w:r>
+        <w:rPr>
+          <w:sz w:val="24"/>
+          <w:lang w:val="en-US"/>
+        </w:rPr>
+        <w:t>:</w:t>
+      </w:r>
+    </w:p>
+    <w:p>
+      <w:pPr>
+        <w:tabs>
+          <w:tab w:val="left" w:pos="543"/>
+        </w:tabs>
+        <w:autoSpaceDE w:val="0"/>
+        <w:autoSpaceDN w:val="0"/>
+        <w:adjustRightInd w:val="0"/>
+        <w:spacing w:line="240" w:lineRule="auto"/>
+        <w:ind w:firstLine="0"/>
+        <w:jc w:val="left"/>
+        <w:rPr>
+          <w:sz w:val="24"/>
+          <w:lang w:val="en-US"/>
+        </w:rPr>
+      </w:pPr>
+      <w:r>
+        <w:rPr>
+          <w:sz w:val="24"/>
+        </w:rPr>
+        <w:t xml:space="preserve">            </w:t>
+      </w:r>
+      <w:proofErr w:type="spellStart"/>
+      <w:r>
+        <w:rPr>
+          <w:b/>
+          <w:bCs/>
+          <w:sz w:val="24"/>
+        </w:rPr>
+        <w:t>for</w:t>
+      </w:r>
+      <w:proofErr w:type="spellEnd"/>
+      <w:r>
+        <w:rPr>
+          <w:sz w:val="24"/>
+        </w:rPr>
+        <w:t xml:space="preserve"> j = 0; j &lt; </w:t>
+      </w:r>
+      <w:proofErr w:type="spellStart"/>
+      <w:r>
+        <w:rPr>
+          <w:sz w:val="24"/>
+        </w:rPr>
+        <w:t>sequence.size</w:t>
+      </w:r>
+      <w:proofErr w:type="spellEnd"/>
+      <w:r>
+        <w:rPr>
+          <w:sz w:val="24"/>
+        </w:rPr>
+        <w:t xml:space="preserve">(); j += </w:t>
+      </w:r>
+      <w:proofErr w:type="spellStart"/>
+      <w:r>
+        <w:rPr>
+          <w:sz w:val="24"/>
+        </w:rPr>
+        <w:t>Pratt.gaps</w:t>
+      </w:r>
+      <w:proofErr w:type="spellEnd"/>
+      <w:r>
+        <w:rPr>
+          <w:sz w:val="24"/>
+        </w:rPr>
+        <w:t>[n]</w:t>
+      </w:r>
+      <w:r>
+        <w:rPr>
+          <w:sz w:val="24"/>
+          <w:lang w:val="en-US"/>
+        </w:rPr>
+        <w:t xml:space="preserve">  </w:t>
+      </w:r>
+      <w:r>
+        <w:rPr>
+          <w:b/>
+          <w:bCs/>
+          <w:sz w:val="24"/>
+          <w:lang w:val="en-US"/>
+        </w:rPr>
+        <w:t>do</w:t>
+      </w:r>
+      <w:r>
+        <w:rPr>
+          <w:sz w:val="24"/>
+          <w:lang w:val="en-US"/>
+        </w:rPr>
+        <w:t>:</w:t>
+      </w:r>
+    </w:p>
+    <w:p>
+      <w:pPr>
+        <w:tabs>
+          <w:tab w:val="left" w:pos="543"/>
+        </w:tabs>
+        <w:autoSpaceDE w:val="0"/>
+        <w:autoSpaceDN w:val="0"/>
+        <w:adjustRightInd w:val="0"/>
+        <w:spacing w:line="240" w:lineRule="auto"/>
+        <w:ind w:firstLine="0"/>
+        <w:jc w:val="left"/>
+        <w:rPr>
+          <w:sz w:val="24"/>
+        </w:rPr>
+      </w:pPr>
+      <w:r>
+        <w:rPr>
+          <w:sz w:val="24"/>
+        </w:rPr>
+        <w:t xml:space="preserve">                </w:t>
+      </w:r>
+      <w:proofErr w:type="spellStart"/>
+      <w:r>
+        <w:rPr>
+          <w:sz w:val="24"/>
+        </w:rPr>
+        <w:t>subVector.insert</w:t>
+      </w:r>
+      <w:proofErr w:type="spellEnd"/>
+      <w:r>
+        <w:rPr>
+          <w:sz w:val="24"/>
+        </w:rPr>
+        <w:t>(</w:t>
+      </w:r>
+      <w:proofErr w:type="spellStart"/>
+      <w:r>
+        <w:rPr>
+          <w:sz w:val="24"/>
+        </w:rPr>
+        <w:t>subVector.begin</w:t>
+      </w:r>
+      <w:proofErr w:type="spellEnd"/>
+      <w:r>
+        <w:rPr>
+          <w:sz w:val="24"/>
+        </w:rPr>
+        <w:t>(), sequence[j])</w:t>
+      </w:r>
+    </w:p>
+    <w:p>
+      <w:pPr>
+        <w:tabs>
+          <w:tab w:val="left" w:pos="543"/>
+        </w:tabs>
+        <w:autoSpaceDE w:val="0"/>
+        <w:autoSpaceDN w:val="0"/>
+        <w:adjustRightInd w:val="0"/>
+        <w:spacing w:line="240" w:lineRule="auto"/>
+        <w:ind w:firstLine="0"/>
+        <w:jc w:val="left"/>
+        <w:rPr>
+          <w:b/>
+          <w:bCs/>
+          <w:sz w:val="24"/>
+          <w:lang w:val="en-US"/>
+        </w:rPr>
+      </w:pPr>
+      <w:r>
+        <w:rPr>
+          <w:b/>
+          <w:bCs/>
+          <w:sz w:val="24"/>
+        </w:rPr>
+        <w:t xml:space="preserve">            </w:t>
+      </w:r>
+      <w:r>
+        <w:rPr>
+          <w:b/>
+          <w:bCs/>
+          <w:sz w:val="24"/>
+          <w:lang w:val="en-US"/>
+        </w:rPr>
+        <w:t>end for</w:t>
+      </w:r>
+    </w:p>
+    <w:p>
+      <w:pPr>
+        <w:tabs>
+          <w:tab w:val="left" w:pos="543"/>
+        </w:tabs>
+        <w:autoSpaceDE w:val="0"/>
+        <w:autoSpaceDN w:val="0"/>
+        <w:adjustRightInd w:val="0"/>
+        <w:spacing w:line="240" w:lineRule="auto"/>
+        <w:ind w:firstLine="0"/>
+        <w:jc w:val="left"/>
+        <w:rPr>
+          <w:sz w:val="24"/>
+          <w:lang w:val="en-US"/>
+        </w:rPr>
+      </w:pPr>
+    </w:p>
+    <w:p>
+      <w:pPr>
+        <w:tabs>
+          <w:tab w:val="left" w:pos="543"/>
+        </w:tabs>
+        <w:autoSpaceDE w:val="0"/>
+        <w:autoSpaceDN w:val="0"/>
+        <w:adjustRightInd w:val="0"/>
+        <w:spacing w:line="240" w:lineRule="auto"/>
+        <w:ind w:firstLine="0"/>
+        <w:jc w:val="left"/>
+        <w:rPr>
+          <w:sz w:val="24"/>
+        </w:rPr>
+      </w:pPr>
+      <w:r>
+        <w:rPr>
+          <w:sz w:val="24"/>
+        </w:rPr>
+        <w:t xml:space="preserve">            </w:t>
+      </w:r>
+      <w:proofErr w:type="spellStart"/>
+      <w:r>
+        <w:rPr>
+          <w:sz w:val="24"/>
+        </w:rPr>
+        <w:t>SortSubVector</w:t>
+      </w:r>
+      <w:proofErr w:type="spellEnd"/>
+      <w:r>
+        <w:rPr>
+          <w:sz w:val="24"/>
+        </w:rPr>
+        <w:t>(</w:t>
+      </w:r>
+      <w:proofErr w:type="spellStart"/>
+      <w:r>
+        <w:rPr>
+          <w:sz w:val="24"/>
+        </w:rPr>
+        <w:t>subVector</w:t>
+      </w:r>
+      <w:proofErr w:type="spellEnd"/>
+      <w:r>
+        <w:rPr>
+          <w:sz w:val="24"/>
+        </w:rPr>
+        <w:t>)</w:t>
+      </w:r>
+    </w:p>
+    <w:p>
+      <w:pPr>
+        <w:tabs>
+          <w:tab w:val="left" w:pos="543"/>
+        </w:tabs>
+        <w:autoSpaceDE w:val="0"/>
+        <w:autoSpaceDN w:val="0"/>
+        <w:adjustRightInd w:val="0"/>
+        <w:spacing w:line="240" w:lineRule="auto"/>
+        <w:ind w:firstLine="0"/>
+        <w:jc w:val="left"/>
+        <w:rPr>
+          <w:sz w:val="24"/>
+        </w:rPr>
+      </w:pPr>
+      <w:r>
+        <w:rPr>
+          <w:sz w:val="24"/>
+        </w:rPr>
+        <w:t xml:space="preserve">            </w:t>
+      </w:r>
+    </w:p>
+    <w:p>
+      <w:pPr>
+        <w:tabs>
+          <w:tab w:val="left" w:pos="543"/>
+        </w:tabs>
+        <w:autoSpaceDE w:val="0"/>
+        <w:autoSpaceDN w:val="0"/>
+        <w:adjustRightInd w:val="0"/>
+        <w:spacing w:line="240" w:lineRule="auto"/>
+        <w:ind w:firstLine="0"/>
+        <w:jc w:val="left"/>
+        <w:rPr>
+          <w:sz w:val="24"/>
+        </w:rPr>
+      </w:pPr>
+      <w:r>
+        <w:rPr>
+          <w:sz w:val="24"/>
+        </w:rPr>
+        <w:t xml:space="preserve">            int counter = 0;</w:t>
+      </w:r>
+    </w:p>
+    <w:p>
+      <w:pPr>
+        <w:tabs>
+          <w:tab w:val="left" w:pos="543"/>
+        </w:tabs>
+        <w:autoSpaceDE w:val="0"/>
+        <w:autoSpaceDN w:val="0"/>
+        <w:adjustRightInd w:val="0"/>
+        <w:spacing w:line="240" w:lineRule="auto"/>
+        <w:ind w:firstLine="0"/>
+        <w:jc w:val="left"/>
+        <w:rPr>
+          <w:sz w:val="24"/>
+          <w:lang w:val="en-US"/>
+        </w:rPr>
+      </w:pPr>
+      <w:r>
+        <w:rPr>
+          <w:sz w:val="24"/>
+        </w:rPr>
+        <w:t xml:space="preserve">            </w:t>
+      </w:r>
+      <w:proofErr w:type="spellStart"/>
+      <w:r>
+        <w:rPr>
+          <w:b/>
+          <w:bCs/>
+          <w:sz w:val="24"/>
+        </w:rPr>
+        <w:t>for</w:t>
+      </w:r>
+      <w:proofErr w:type="spellEnd"/>
+      <w:r>
+        <w:rPr>
+          <w:sz w:val="24"/>
+        </w:rPr>
+        <w:t xml:space="preserve"> j = 0; j &lt; </w:t>
+      </w:r>
+      <w:proofErr w:type="spellStart"/>
+      <w:r>
+        <w:rPr>
+          <w:sz w:val="24"/>
+        </w:rPr>
+        <w:t>sequence.size</w:t>
+      </w:r>
+      <w:proofErr w:type="spellEnd"/>
+      <w:r>
+        <w:rPr>
+          <w:sz w:val="24"/>
+        </w:rPr>
+        <w:t xml:space="preserve">(); j += </w:t>
+      </w:r>
+      <w:proofErr w:type="spellStart"/>
+      <w:r>
+        <w:rPr>
+          <w:sz w:val="24"/>
+        </w:rPr>
+        <w:t>Pratt.gaps</w:t>
+      </w:r>
+      <w:proofErr w:type="spellEnd"/>
+      <w:r>
+        <w:rPr>
+          <w:sz w:val="24"/>
+        </w:rPr>
+        <w:t>[n]</w:t>
+      </w:r>
+      <w:r>
+        <w:rPr>
+          <w:sz w:val="24"/>
+          <w:lang w:val="en-US"/>
+        </w:rPr>
+        <w:t xml:space="preserve">  </w:t>
+      </w:r>
+      <w:r>
+        <w:rPr>
+          <w:b/>
+          <w:bCs/>
+          <w:sz w:val="24"/>
+          <w:lang w:val="en-US"/>
+        </w:rPr>
+        <w:t>do</w:t>
+      </w:r>
+      <w:r>
+        <w:rPr>
+          <w:sz w:val="24"/>
+          <w:lang w:val="en-US"/>
+        </w:rPr>
+        <w:t>:</w:t>
+      </w:r>
+    </w:p>
+    <w:p>
+      <w:pPr>
+        <w:tabs>
+          <w:tab w:val="left" w:pos="543"/>
+        </w:tabs>
+        <w:autoSpaceDE w:val="0"/>
+        <w:autoSpaceDN w:val="0"/>
+        <w:adjustRightInd w:val="0"/>
+        <w:spacing w:line="240" w:lineRule="auto"/>
+        <w:ind w:firstLine="0"/>
+        <w:jc w:val="left"/>
+        <w:rPr>
+          <w:sz w:val="24"/>
+        </w:rPr>
+      </w:pPr>
+      <w:r>
+        <w:rPr>
+          <w:sz w:val="24"/>
+        </w:rPr>
+        <w:t xml:space="preserve">                sequence[j] = </w:t>
+      </w:r>
+      <w:proofErr w:type="spellStart"/>
+      <w:r>
+        <w:rPr>
+          <w:sz w:val="24"/>
+        </w:rPr>
+        <w:t>subVector</w:t>
+      </w:r>
+      <w:proofErr w:type="spellEnd"/>
+      <w:r>
+        <w:rPr>
+          <w:sz w:val="24"/>
+        </w:rPr>
+        <w:t>[counter]</w:t>
+      </w:r>
+    </w:p>
+    <w:p>
+      <w:pPr>
+        <w:tabs>
+          <w:tab w:val="left" w:pos="543"/>
+        </w:tabs>
+        <w:autoSpaceDE w:val="0"/>
+        <w:autoSpaceDN w:val="0"/>
+        <w:adjustRightInd w:val="0"/>
+        <w:spacing w:line="240" w:lineRule="auto"/>
+        <w:ind w:firstLine="0"/>
+        <w:jc w:val="left"/>
+        <w:rPr>
+          <w:sz w:val="24"/>
+        </w:rPr>
+      </w:pPr>
+      <w:r>
+        <w:rPr>
+          <w:sz w:val="24"/>
+        </w:rPr>
+        <w:t xml:space="preserve">                </w:t>
+      </w:r>
+      <w:proofErr w:type="spellStart"/>
+      <w:r>
+        <w:rPr>
+          <w:sz w:val="24"/>
+        </w:rPr>
+        <w:t>counter</w:t>
+      </w:r>
+      <w:proofErr w:type="spellEnd"/>
+      <w:r>
+        <w:rPr>
+          <w:sz w:val="24"/>
+        </w:rPr>
+        <w:t>++</w:t>
+      </w:r>
+    </w:p>
+    <w:p>
+      <w:pPr>
+        <w:tabs>
+          <w:tab w:val="left" w:pos="543"/>
+        </w:tabs>
+        <w:autoSpaceDE w:val="0"/>
+        <w:autoSpaceDN w:val="0"/>
+        <w:adjustRightInd w:val="0"/>
+        <w:spacing w:line="240" w:lineRule="auto"/>
+        <w:ind w:firstLine="0"/>
+        <w:jc w:val="left"/>
+        <w:rPr>
+          <w:b/>
+          <w:bCs/>
+          <w:sz w:val="24"/>
+          <w:lang w:val="en-US"/>
+        </w:rPr>
+      </w:pPr>
+      <w:r>
+        <w:rPr>
+          <w:b/>
+          <w:bCs/>
+          <w:sz w:val="24"/>
+        </w:rPr>
+        <w:t xml:space="preserve">            </w:t>
+      </w:r>
+      <w:r>
+        <w:rPr>
+          <w:b/>
+          <w:bCs/>
+          <w:sz w:val="24"/>
+          <w:lang w:val="en-US"/>
+        </w:rPr>
+        <w:t>end for</w:t>
+      </w:r>
+    </w:p>
+    <w:p>
+      <w:pPr>
+        <w:tabs>
+          <w:tab w:val="left" w:pos="543"/>
+        </w:tabs>
+        <w:autoSpaceDE w:val="0"/>
+        <w:autoSpaceDN w:val="0"/>
+        <w:adjustRightInd w:val="0"/>
+        <w:spacing w:line="240" w:lineRule="auto"/>
+        <w:ind w:firstLine="0"/>
+        <w:jc w:val="left"/>
+        <w:rPr>
+          <w:b/>
+          <w:bCs/>
+          <w:sz w:val="24"/>
+          <w:lang w:val="en-US"/>
+        </w:rPr>
+      </w:pPr>
+    </w:p>
+    <w:p>
+      <w:pPr>
+        <w:tabs>
+          <w:tab w:val="left" w:pos="543"/>
+        </w:tabs>
+        <w:autoSpaceDE w:val="0"/>
+        <w:autoSpaceDN w:val="0"/>
+        <w:adjustRightInd w:val="0"/>
+        <w:spacing w:line="240" w:lineRule="auto"/>
+        <w:ind w:firstLine="0"/>
+        <w:jc w:val="left"/>
+        <w:rPr>
+          <w:sz w:val="24"/>
+        </w:rPr>
+      </w:pPr>
+      <w:r>
+        <w:rPr>
+          <w:sz w:val="24"/>
+        </w:rPr>
+        <w:t xml:space="preserve">            </w:t>
+      </w:r>
+      <w:proofErr w:type="spellStart"/>
+      <w:r>
+        <w:rPr>
+          <w:sz w:val="24"/>
+        </w:rPr>
+        <w:t>subVector.clear</w:t>
+      </w:r>
+      <w:proofErr w:type="spellEnd"/>
+      <w:r>
+        <w:rPr>
+          <w:sz w:val="24"/>
+        </w:rPr>
+        <w:t>();</w:t>
+      </w:r>
+    </w:p>
+    <w:p>
+      <w:pPr>
+        <w:tabs>
+          <w:tab w:val="left" w:pos="543"/>
+        </w:tabs>
+        <w:autoSpaceDE w:val="0"/>
+        <w:autoSpaceDN w:val="0"/>
+        <w:adjustRightInd w:val="0"/>
+        <w:spacing w:line="240" w:lineRule="auto"/>
+        <w:ind w:firstLine="0"/>
+        <w:jc w:val="left"/>
+        <w:rPr>
+          <w:b/>
+          <w:bCs/>
+          <w:sz w:val="24"/>
+          <w:lang w:val="en-US"/>
+        </w:rPr>
+      </w:pPr>
+      <w:r>
+        <w:rPr>
+          <w:sz w:val="24"/>
+        </w:rPr>
+        <w:t xml:space="preserve">        </w:t>
+      </w:r>
+      <w:r>
+        <w:rPr>
+          <w:b/>
+          <w:bCs/>
+          <w:sz w:val="24"/>
+          <w:lang w:val="en-US"/>
+        </w:rPr>
+        <w:t>end for</w:t>
+      </w:r>
+    </w:p>
+    <w:p>
+      <w:pPr>
+        <w:tabs>
+          <w:tab w:val="left" w:pos="543"/>
+        </w:tabs>
+        <w:autoSpaceDE w:val="0"/>
+        <w:autoSpaceDN w:val="0"/>
+        <w:adjustRightInd w:val="0"/>
+        <w:spacing w:line="240" w:lineRule="auto"/>
+        <w:ind w:firstLine="0"/>
+        <w:jc w:val="left"/>
+        <w:rPr>
+          <w:b/>
+          <w:bCs/>
+          <w:sz w:val="24"/>
+          <w:lang w:val="en-US"/>
+        </w:rPr>
+      </w:pPr>
+      <w:r>
+        <w:rPr>
+          <w:b/>
+          <w:bCs/>
+          <w:sz w:val="24"/>
+        </w:rPr>
+        <w:t xml:space="preserve">    </w:t>
+      </w:r>
+      <w:r>
+        <w:rPr>
+          <w:b/>
+          <w:bCs/>
+          <w:sz w:val="24"/>
+          <w:lang w:val="en-US"/>
+        </w:rPr>
+        <w:t>end for</w:t>
+      </w:r>
+    </w:p>
+    <w:p>
+      <w:pPr>
+        <w:tabs>
+          <w:tab w:val="left" w:pos="543"/>
+        </w:tabs>
+        <w:autoSpaceDE w:val="0"/>
+        <w:autoSpaceDN w:val="0"/>
+        <w:adjustRightInd w:val="0"/>
+        <w:spacing w:line="240" w:lineRule="auto"/>
+        <w:ind w:firstLine="0"/>
+        <w:jc w:val="left"/>
+        <w:rPr>
+          <w:sz w:val="24"/>
+          <w:lang w:val="en-US"/>
+        </w:rPr>
+      </w:pPr>
+      <w:r>
+        <w:rPr>
+          <w:b/>
+          <w:bCs/>
+          <w:sz w:val="24"/>
+          <w:lang w:val="en-US"/>
+        </w:rPr>
+        <w:t>end</w:t>
+      </w:r>
+      <w:r>
+        <w:rPr>
+          <w:sz w:val="24"/>
+          <w:lang w:val="en-US"/>
+        </w:rPr>
+        <w:t xml:space="preserve"> procedure</w:t>
+      </w:r>
+    </w:p>
+    <w:p>
+      <w:pPr>
+        <w:tabs>
+          <w:tab w:val="left" w:pos="543"/>
+        </w:tabs>
+        <w:autoSpaceDE w:val="0"/>
+        <w:autoSpaceDN w:val="0"/>
+        <w:adjustRightInd w:val="0"/>
+        <w:spacing w:line="240" w:lineRule="auto"/>
+        <w:ind w:firstLine="0"/>
+        <w:jc w:val="left"/>
+        <w:rPr>
+          <w:sz w:val="24"/>
+          <w:lang w:val="en-US"/>
+        </w:rPr>
+      </w:pPr>
+    </w:p>
+    <w:p>
+      <w:pPr>
+        <w:tabs>
+          <w:tab w:val="left" w:pos="543"/>
+        </w:tabs>
+        <w:autoSpaceDE w:val="0"/>
+        <w:autoSpaceDN w:val="0"/>
+        <w:adjustRightInd w:val="0"/>
+        <w:spacing w:line="240" w:lineRule="auto"/>
+        <w:ind w:firstLine="0"/>
+        <w:jc w:val="left"/>
+        <w:rPr>
+          <w:sz w:val="24"/>
+          <w:lang w:val="en-US"/>
+        </w:rPr>
+      </w:pPr>
+    </w:p>
+    <w:p>
+      <w:pPr>
+        <w:tabs>
+          <w:tab w:val="left" w:pos="543"/>
+        </w:tabs>
+        <w:autoSpaceDE w:val="0"/>
+        <w:autoSpaceDN w:val="0"/>
+        <w:adjustRightInd w:val="0"/>
+        <w:spacing w:line="240" w:lineRule="auto"/>
+        <w:ind w:firstLine="0"/>
+        <w:jc w:val="left"/>
+        <w:rPr>
+          <w:sz w:val="24"/>
+          <w:lang w:val="en-US"/>
+        </w:rPr>
+      </w:pPr>
+    </w:p>
+    <w:p>
+      <w:pPr>
+        <w:tabs>
+          <w:tab w:val="left" w:pos="543"/>
+        </w:tabs>
+        <w:autoSpaceDE w:val="0"/>
+        <w:autoSpaceDN w:val="0"/>
+        <w:adjustRightInd w:val="0"/>
+        <w:spacing w:line="240" w:lineRule="auto"/>
+        <w:ind w:firstLine="0"/>
+        <w:jc w:val="left"/>
+        <w:rPr>
+          <w:sz w:val="24"/>
+          <w:lang w:val="en-US"/>
+        </w:rPr>
+      </w:pPr>
+    </w:p>
+    <w:p>
+      <w:pPr>
+        <w:pStyle w:val="2"/>
+        <w:numPr>
+          <w:ilvl w:val="1"/>
+          <w:numId w:val="30"/>
+        </w:numPr>
+      </w:pPr>
+      <w:r>
+        <w:rPr>
+          <w:rFonts w:ascii="Menlo" w:eastAsiaTheme="minorHAnsi" w:hAnsi="Menlo" w:cs="Menlo"/>
+          <w:color w:val="000000"/>
+          <w:sz w:val="22"/>
+          <w:szCs w:val="22"/>
+          <w:lang w:val="ru-RU" w:eastAsia="en-US"/>
+        </w:rPr>
+        <w:lastRenderedPageBreak/>
+        <w:t>}</w:t>
+      </w:r>
+      <w:r>
         <w:t>Аналіз часової с</w:t>
       </w:r>
       <w:bookmarkEnd w:id="6"/>
@@ -2096,390 +3031,522 @@
     </w:p>
     <w:p>
       <w:pPr>
-        <w:pStyle w:val="3"/>
-      </w:pPr>
-      <w:bookmarkStart w:id="12" w:name="_Toc509035769"/>
-      <w:bookmarkStart w:id="13" w:name="_Toc509035905"/>
-      <w:bookmarkStart w:id="14" w:name="_Toc69772249"/>
-      <w:r>
-        <w:t>Вихідний код</w:t>
+        <w:ind w:firstLine="0"/>
+      </w:pPr>
+      <w:r>
+        <w:drawing>
+          <wp:inline distT="0" distB="0" distL="0" distR="0" wp14:anchorId="79E1BE02" wp14:editId="23E423BA">
+            <wp:extent cx="6645910" cy="1149985"/>
+            <wp:effectExtent l="0" t="0" r="0" b="5715"/>
+            <wp:docPr id="25" name="Рисунок 25"/>
+            <wp:cNvGraphicFramePr>
+              <a:graphicFrameLocks xmlns:a="http://schemas.openxmlformats.org/drawingml/2006/main" noChangeAspect="1"/>
+            </wp:cNvGraphicFramePr>
+            <a:graphic xmlns:a="http://schemas.openxmlformats.org/drawingml/2006/main">
+              <a:graphicData uri="http://schemas.openxmlformats.org/drawingml/2006/picture">
+                <pic:pic xmlns:pic="http://schemas.openxmlformats.org/drawingml/2006/picture">
+                  <pic:nvPicPr>
+                    <pic:cNvPr id="1" name=""/>
+                    <pic:cNvPicPr/>
+                  </pic:nvPicPr>
+                  <pic:blipFill>
+                    <a:blip r:embed="rId5"/>
+                    <a:stretch>
+                      <a:fillRect/>
+                    </a:stretch>
+                  </pic:blipFill>
+                  <pic:spPr>
+                    <a:xfrm>
+                      <a:off x="0" y="0"/>
+                      <a:ext cx="6645910" cy="1149985"/>
+                    </a:xfrm>
+                    <a:prstGeom prst="rect">
+                      <a:avLst/>
+                    </a:prstGeom>
+                  </pic:spPr>
+                </pic:pic>
+              </a:graphicData>
+            </a:graphic>
+          </wp:inline>
+        </w:drawing>
+      </w:r>
+    </w:p>
+    <w:p>
+      <w:pPr>
+        <w:ind w:firstLine="0"/>
+      </w:pPr>
+      <w:r>
+        <w:drawing>
+          <wp:inline distT="0" distB="0" distL="0" distR="0" wp14:anchorId="71AE31CD" wp14:editId="56F503B6">
+            <wp:extent cx="6645910" cy="4163695"/>
+            <wp:effectExtent l="0" t="0" r="0" b="1905"/>
+            <wp:docPr id="17" name="Рисунок 17"/>
+            <wp:cNvGraphicFramePr>
+              <a:graphicFrameLocks xmlns:a="http://schemas.openxmlformats.org/drawingml/2006/main" noChangeAspect="1"/>
+            </wp:cNvGraphicFramePr>
+            <a:graphic xmlns:a="http://schemas.openxmlformats.org/drawingml/2006/main">
+              <a:graphicData uri="http://schemas.openxmlformats.org/drawingml/2006/picture">
+                <pic:pic xmlns:pic="http://schemas.openxmlformats.org/drawingml/2006/picture">
+                  <pic:nvPicPr>
+                    <pic:cNvPr id="1" name=""/>
+                    <pic:cNvPicPr/>
+                  </pic:nvPicPr>
+                  <pic:blipFill>
+                    <a:blip r:embed="rId6"/>
+                    <a:stretch>
+                      <a:fillRect/>
+                    </a:stretch>
+                  </pic:blipFill>
+                  <pic:spPr>
+                    <a:xfrm>
+                      <a:off x="0" y="0"/>
+                      <a:ext cx="6645910" cy="4163695"/>
+                    </a:xfrm>
+                    <a:prstGeom prst="rect">
+                      <a:avLst/>
+                    </a:prstGeom>
+                  </pic:spPr>
+                </pic:pic>
+              </a:graphicData>
+            </a:graphic>
+          </wp:inline>
+        </w:drawing>
+      </w:r>
+      <w:r>
+        <w:drawing>
+          <wp:inline distT="0" distB="0" distL="0" distR="0" wp14:anchorId="2B07F8B7" wp14:editId="2CEDCE69">
+            <wp:extent cx="6645910" cy="1367155"/>
+            <wp:effectExtent l="0" t="0" r="0" b="4445"/>
+            <wp:docPr id="18" name="Рисунок 18"/>
+            <wp:cNvGraphicFramePr>
+              <a:graphicFrameLocks xmlns:a="http://schemas.openxmlformats.org/drawingml/2006/main" noChangeAspect="1"/>
+            </wp:cNvGraphicFramePr>
+            <a:graphic xmlns:a="http://schemas.openxmlformats.org/drawingml/2006/main">
+              <a:graphicData uri="http://schemas.openxmlformats.org/drawingml/2006/picture">
+                <pic:pic xmlns:pic="http://schemas.openxmlformats.org/drawingml/2006/picture">
+                  <pic:nvPicPr>
+                    <pic:cNvPr id="1" name=""/>
+                    <pic:cNvPicPr/>
+                  </pic:nvPicPr>
+                  <pic:blipFill>
+                    <a:blip r:embed="rId7"/>
+                    <a:stretch>
+                      <a:fillRect/>
+                    </a:stretch>
+                  </pic:blipFill>
+                  <pic:spPr>
+                    <a:xfrm>
+                      <a:off x="0" y="0"/>
+                      <a:ext cx="6645910" cy="1367155"/>
+                    </a:xfrm>
+                    <a:prstGeom prst="rect">
+                      <a:avLst/>
+                    </a:prstGeom>
+                  </pic:spPr>
+                </pic:pic>
+              </a:graphicData>
+            </a:graphic>
+          </wp:inline>
+        </w:drawing>
+      </w:r>
+      <w:r>
+        <w:lastRenderedPageBreak/>
+        <w:drawing>
+          <wp:inline distT="0" distB="0" distL="0" distR="0" wp14:anchorId="476CBB19" wp14:editId="54C48B43">
+            <wp:extent cx="6645910" cy="7059295"/>
+            <wp:effectExtent l="0" t="0" r="0" b="1905"/>
+            <wp:docPr id="20" name="Рисунок 20"/>
+            <wp:cNvGraphicFramePr>
+              <a:graphicFrameLocks xmlns:a="http://schemas.openxmlformats.org/drawingml/2006/main" noChangeAspect="1"/>
+            </wp:cNvGraphicFramePr>
+            <a:graphic xmlns:a="http://schemas.openxmlformats.org/drawingml/2006/main">
+              <a:graphicData uri="http://schemas.openxmlformats.org/drawingml/2006/picture">
+                <pic:pic xmlns:pic="http://schemas.openxmlformats.org/drawingml/2006/picture">
+                  <pic:nvPicPr>
+                    <pic:cNvPr id="1" name=""/>
+                    <pic:cNvPicPr/>
+                  </pic:nvPicPr>
+                  <pic:blipFill>
+                    <a:blip r:embed="rId8"/>
+                    <a:stretch>
+                      <a:fillRect/>
+                    </a:stretch>
+                  </pic:blipFill>
+                  <pic:spPr>
+                    <a:xfrm>
+                      <a:off x="0" y="0"/>
+                      <a:ext cx="6645910" cy="7059295"/>
+                    </a:xfrm>
+                    <a:prstGeom prst="rect">
+                      <a:avLst/>
+                    </a:prstGeom>
+                  </pic:spPr>
+                </pic:pic>
+              </a:graphicData>
+            </a:graphic>
+          </wp:inline>
+        </w:drawing>
+      </w:r>
+      <w:r>
+        <w:lastRenderedPageBreak/>
+        <w:drawing>
+          <wp:inline distT="0" distB="0" distL="0" distR="0" wp14:anchorId="5F26A0CB" wp14:editId="2CEAAE27">
+            <wp:extent cx="6645910" cy="4039870"/>
+            <wp:effectExtent l="0" t="0" r="0" b="0"/>
+            <wp:docPr id="21" name="Рисунок 21"/>
+            <wp:cNvGraphicFramePr>
+              <a:graphicFrameLocks xmlns:a="http://schemas.openxmlformats.org/drawingml/2006/main" noChangeAspect="1"/>
+            </wp:cNvGraphicFramePr>
+            <a:graphic xmlns:a="http://schemas.openxmlformats.org/drawingml/2006/main">
+              <a:graphicData uri="http://schemas.openxmlformats.org/drawingml/2006/picture">
+                <pic:pic xmlns:pic="http://schemas.openxmlformats.org/drawingml/2006/picture">
+                  <pic:nvPicPr>
+                    <pic:cNvPr id="1" name=""/>
+                    <pic:cNvPicPr/>
+                  </pic:nvPicPr>
+                  <pic:blipFill>
+                    <a:blip r:embed="rId9"/>
+                    <a:stretch>
+                      <a:fillRect/>
+                    </a:stretch>
+                  </pic:blipFill>
+                  <pic:spPr>
+                    <a:xfrm>
+                      <a:off x="0" y="0"/>
+                      <a:ext cx="6645910" cy="4039870"/>
+                    </a:xfrm>
+                    <a:prstGeom prst="rect">
+                      <a:avLst/>
+                    </a:prstGeom>
+                  </pic:spPr>
+                </pic:pic>
+              </a:graphicData>
+            </a:graphic>
+          </wp:inline>
+        </w:drawing>
+      </w:r>
+      <w:r>
+        <w:drawing>
+          <wp:inline distT="0" distB="0" distL="0" distR="0" wp14:anchorId="26DFB9B4" wp14:editId="3F491D29">
+            <wp:extent cx="6645910" cy="1265555"/>
+            <wp:effectExtent l="0" t="0" r="0" b="4445"/>
+            <wp:docPr id="22" name="Рисунок 22"/>
+            <wp:cNvGraphicFramePr>
+              <a:graphicFrameLocks xmlns:a="http://schemas.openxmlformats.org/drawingml/2006/main" noChangeAspect="1"/>
+            </wp:cNvGraphicFramePr>
+            <a:graphic xmlns:a="http://schemas.openxmlformats.org/drawingml/2006/main">
+              <a:graphicData uri="http://schemas.openxmlformats.org/drawingml/2006/picture">
+                <pic:pic xmlns:pic="http://schemas.openxmlformats.org/drawingml/2006/picture">
+                  <pic:nvPicPr>
+                    <pic:cNvPr id="1" name=""/>
+                    <pic:cNvPicPr/>
+                  </pic:nvPicPr>
+                  <pic:blipFill>
+                    <a:blip r:embed="rId10"/>
+                    <a:stretch>
+                      <a:fillRect/>
+                    </a:stretch>
+                  </pic:blipFill>
+                  <pic:spPr>
+                    <a:xfrm>
+                      <a:off x="0" y="0"/>
+                      <a:ext cx="6645910" cy="1265555"/>
+                    </a:xfrm>
+                    <a:prstGeom prst="rect">
+                      <a:avLst/>
+                    </a:prstGeom>
+                  </pic:spPr>
+                </pic:pic>
+              </a:graphicData>
+            </a:graphic>
+          </wp:inline>
+        </w:drawing>
+      </w:r>
+      <w:r>
+        <w:drawing>
+          <wp:inline distT="0" distB="0" distL="0" distR="0" wp14:anchorId="1C1CFD69" wp14:editId="68ADC08C">
+            <wp:extent cx="6645910" cy="3677285"/>
+            <wp:effectExtent l="0" t="0" r="0" b="5715"/>
+            <wp:docPr id="23" name="Рисунок 23"/>
+            <wp:cNvGraphicFramePr>
+              <a:graphicFrameLocks xmlns:a="http://schemas.openxmlformats.org/drawingml/2006/main" noChangeAspect="1"/>
+            </wp:cNvGraphicFramePr>
+            <a:graphic xmlns:a="http://schemas.openxmlformats.org/drawingml/2006/main">
+              <a:graphicData uri="http://schemas.openxmlformats.org/drawingml/2006/picture">
+                <pic:pic xmlns:pic="http://schemas.openxmlformats.org/drawingml/2006/picture">
+                  <pic:nvPicPr>
+                    <pic:cNvPr id="1" name=""/>
+                    <pic:cNvPicPr/>
+                  </pic:nvPicPr>
+                  <pic:blipFill>
+                    <a:blip r:embed="rId11"/>
+                    <a:stretch>
+                      <a:fillRect/>
+                    </a:stretch>
+                  </pic:blipFill>
+                  <pic:spPr>
+                    <a:xfrm>
+                      <a:off x="0" y="0"/>
+                      <a:ext cx="6645910" cy="3677285"/>
+                    </a:xfrm>
+                    <a:prstGeom prst="rect">
+                      <a:avLst/>
+                    </a:prstGeom>
+                  </pic:spPr>
+                </pic:pic>
+              </a:graphicData>
+            </a:graphic>
+          </wp:inline>
+        </w:drawing>
+      </w:r>
+    </w:p>
+    <w:p>
+      <w:pPr>
+        <w:pStyle w:val="2"/>
+        <w:numPr>
+          <w:ilvl w:val="0"/>
+          <w:numId w:val="0"/>
+        </w:numPr>
+        <w:ind w:left="860"/>
+      </w:pPr>
+      <w:r>
+        <w:rPr>
+          <w:rFonts w:cs="Arial"/>
+          <w:szCs w:val="28"/>
+        </w:rPr>
+        <w:lastRenderedPageBreak/>
+        <w:drawing>
+          <wp:inline distT="0" distB="0" distL="0" distR="0" wp14:anchorId="7B926559" wp14:editId="3A46EEF5">
+            <wp:extent cx="4102100" cy="3517900"/>
+            <wp:effectExtent l="0" t="0" r="0" b="0"/>
+            <wp:docPr id="26" name="Рисунок 26"/>
+            <wp:cNvGraphicFramePr>
+              <a:graphicFrameLocks xmlns:a="http://schemas.openxmlformats.org/drawingml/2006/main" noChangeAspect="1"/>
+            </wp:cNvGraphicFramePr>
+            <a:graphic xmlns:a="http://schemas.openxmlformats.org/drawingml/2006/main">
+              <a:graphicData uri="http://schemas.openxmlformats.org/drawingml/2006/picture">
+                <pic:pic xmlns:pic="http://schemas.openxmlformats.org/drawingml/2006/picture">
+                  <pic:nvPicPr>
+                    <pic:cNvPr id="1" name=""/>
+                    <pic:cNvPicPr/>
+                  </pic:nvPicPr>
+                  <pic:blipFill>
+                    <a:blip r:embed="rId12"/>
+                    <a:stretch>
+                      <a:fillRect/>
+                    </a:stretch>
+                  </pic:blipFill>
+                  <pic:spPr>
+                    <a:xfrm>
+                      <a:off x="0" y="0"/>
+                      <a:ext cx="4102100" cy="3517900"/>
+                    </a:xfrm>
+                    <a:prstGeom prst="rect">
+                      <a:avLst/>
+                    </a:prstGeom>
+                  </pic:spPr>
+                </pic:pic>
+              </a:graphicData>
+            </a:graphic>
+          </wp:inline>
+        </w:drawing>
+      </w:r>
+    </w:p>
+    <w:p>
+      <w:pPr>
+        <w:pStyle w:val="2"/>
+        <w:numPr>
+          <w:ilvl w:val="0"/>
+          <w:numId w:val="0"/>
+        </w:numPr>
+        <w:ind w:left="860"/>
+      </w:pPr>
+    </w:p>
+    <w:p>
+      <w:pPr>
+        <w:pStyle w:val="2"/>
+        <w:numPr>
+          <w:ilvl w:val="0"/>
+          <w:numId w:val="0"/>
+        </w:numPr>
+        <w:ind w:left="860"/>
+        <w:rPr>
+          <w:lang w:val="ru-RU"/>
+        </w:rPr>
+      </w:pPr>
+      <w:r>
+        <w:rPr>
+          <w:lang w:val="ru-RU"/>
+        </w:rPr>
+        <w:t xml:space="preserve">На 100 </w:t>
+      </w:r>
+      <w:proofErr w:type="spellStart"/>
+      <w:r>
+        <w:rPr>
+          <w:lang w:val="ru-RU"/>
+        </w:rPr>
+        <w:t>елемент</w:t>
+      </w:r>
+      <w:r>
+        <w:t>ів</w:t>
+      </w:r>
+      <w:proofErr w:type="spellEnd"/>
+      <w:r>
+        <w:rPr>
+          <w:lang w:val="ru-RU"/>
+        </w:rPr>
+        <w:t>:</w:t>
+      </w:r>
+    </w:p>
+    <w:p>
+      <w:pPr>
+        <w:tabs>
+          <w:tab w:val="left" w:pos="395"/>
+        </w:tabs>
+        <w:autoSpaceDE w:val="0"/>
+        <w:autoSpaceDN w:val="0"/>
+        <w:adjustRightInd w:val="0"/>
+        <w:spacing w:line="240" w:lineRule="auto"/>
+        <w:ind w:left="851" w:firstLine="0"/>
+        <w:jc w:val="left"/>
+        <w:rPr>
+          <w:rFonts w:ascii="Menlo" w:eastAsiaTheme="minorHAnsi" w:hAnsi="Menlo" w:cs="Menlo"/>
+          <w:b/>
+          <w:bCs/>
+          <w:color w:val="000000"/>
+          <w:sz w:val="16"/>
+          <w:szCs w:val="16"/>
+          <w:lang w:val="ru-RU" w:eastAsia="en-US"/>
+        </w:rPr>
+      </w:pPr>
+      <w:r>
+        <w:rPr>
+          <w:rFonts w:ascii="Menlo" w:eastAsiaTheme="minorHAnsi" w:hAnsi="Menlo" w:cs="Menlo"/>
+          <w:b/>
+          <w:bCs/>
+          <w:color w:val="000000"/>
+          <w:sz w:val="16"/>
+          <w:szCs w:val="16"/>
+          <w:lang w:val="ru-RU" w:eastAsia="en-US"/>
+        </w:rPr>
+        <w:t>&lt;&lt; 56, 10, 31, 58, 25, 39, 50, 70, 69, 4, 54, 85, 67, 35, 44, 5, 18, 56, 7, 36, 30, 6, 14, 48, 18, 31, 8, 31, 40, 51, 18, 42, 27, 99, 30, 36, 82, 35, 36, 47, 94, 21, 93, 28, 8, 52, 12, 45, 97, 30, 84, 44, 10, 71, 27, 74, 61, 29, 42, 12, 58, 40, 2, 34, 21, 68, 48, 94, 30, 28, 20, 14, 53, 39, 9, 53, 95, 41, 45, 23, 29, 78, 49, 42, 12, 31, 25, 63, 51, 87, 88, 93, 9, 3, 28, 83, 65, 82, 72, 3 &gt;&gt;</w:t>
+      </w:r>
+    </w:p>
+    <w:p>
+      <w:pPr>
+        <w:tabs>
+          <w:tab w:val="left" w:pos="395"/>
+        </w:tabs>
+        <w:autoSpaceDE w:val="0"/>
+        <w:autoSpaceDN w:val="0"/>
+        <w:adjustRightInd w:val="0"/>
+        <w:spacing w:line="240" w:lineRule="auto"/>
+        <w:ind w:left="851" w:firstLine="0"/>
+        <w:jc w:val="left"/>
+        <w:rPr>
+          <w:rFonts w:ascii="Menlo" w:eastAsiaTheme="minorHAnsi" w:hAnsi="Menlo" w:cs="Menlo"/>
+          <w:b/>
+          <w:bCs/>
+          <w:color w:val="000000"/>
+          <w:sz w:val="16"/>
+          <w:szCs w:val="16"/>
+          <w:lang w:val="ru-RU" w:eastAsia="en-US"/>
+        </w:rPr>
+      </w:pPr>
+    </w:p>
+    <w:p>
+      <w:pPr>
+        <w:pStyle w:val="2"/>
+        <w:numPr>
+          <w:ilvl w:val="0"/>
+          <w:numId w:val="0"/>
+        </w:numPr>
+        <w:spacing w:line="240" w:lineRule="auto"/>
+        <w:ind w:left="860"/>
+        <w:rPr>
+          <w:rFonts w:ascii="Menlo" w:eastAsiaTheme="minorHAnsi" w:hAnsi="Menlo" w:cs="Menlo"/>
+          <w:b/>
+          <w:bCs/>
+          <w:color w:val="000000"/>
+          <w:sz w:val="16"/>
+          <w:szCs w:val="16"/>
+          <w:lang w:val="ru-RU" w:eastAsia="en-US"/>
+        </w:rPr>
+      </w:pPr>
+      <w:r>
+        <w:rPr>
+          <w:rFonts w:ascii="Menlo" w:eastAsiaTheme="minorHAnsi" w:hAnsi="Menlo" w:cs="Menlo"/>
+          <w:b/>
+          <w:bCs/>
+          <w:color w:val="000000"/>
+          <w:sz w:val="16"/>
+          <w:szCs w:val="16"/>
+          <w:lang w:val="ru-RU" w:eastAsia="en-US"/>
+        </w:rPr>
+        <w:t>&lt;&lt; 2, 3, 3, 4, 5, 6, 7, 8, 8, 9, 9, 10, 10, 12, 12, 12, 14, 14, 18, 18, 18, 20, 21, 21, 23, 25, 25, 27, 27, 28, 28, 28, 29, 29, 30, 30, 30, 30, 31, 31, 31, 31, 34, 35, 35, 36, 36, 36, 39, 39, 40, 40, 41, 42, 42, 42, 44, 44, 45, 45, 47, 48, 48, 49, 50, 51, 51, 52, 53, 53, 54, 56, 56, 58, 58, 61, 63, 65, 67, 68, 69, 70, 71, 72, 74, 78, 82, 82, 83, 84, 85, 87, 88, 93, 93, 94, 94, 95, 97, 99 &gt;&gt;</w:t>
+      </w:r>
+    </w:p>
+    <w:p>
+      <w:pPr>
+        <w:pStyle w:val="2"/>
+        <w:numPr>
+          <w:ilvl w:val="0"/>
+          <w:numId w:val="0"/>
+        </w:numPr>
+        <w:ind w:left="860"/>
+        <w:rPr>
+          <w:rFonts w:ascii="Menlo" w:eastAsiaTheme="minorHAnsi" w:hAnsi="Menlo" w:cs="Menlo"/>
+          <w:b/>
+          <w:bCs/>
+          <w:color w:val="000000"/>
+          <w:sz w:val="16"/>
+          <w:szCs w:val="16"/>
+          <w:lang w:val="ru-RU" w:eastAsia="en-US"/>
+        </w:rPr>
+      </w:pPr>
+    </w:p>
+    <w:p>
+      <w:pPr>
+        <w:pStyle w:val="2"/>
+        <w:numPr>
+          <w:ilvl w:val="0"/>
+          <w:numId w:val="0"/>
+        </w:numPr>
+        <w:ind w:left="860"/>
+      </w:pPr>
+      <w:r>
+        <w:br w:type="page"/>
+      </w:r>
+      <w:bookmarkStart w:id="12" w:name="_Toc509035771"/>
+      <w:bookmarkStart w:id="13" w:name="_Toc509035907"/>
+      <w:bookmarkStart w:id="14" w:name="_Toc69772251"/>
+      <w:r>
+        <w:lastRenderedPageBreak/>
+        <w:t>Тестування алгоритм</w:t>
       </w:r>
       <w:bookmarkEnd w:id="12"/>
       <w:bookmarkEnd w:id="13"/>
+      <w:r>
+        <w:t>у</w:t>
+      </w:r>
       <w:bookmarkEnd w:id="14"/>
     </w:p>
     <w:p>
       <w:pPr>
-        <w:pStyle w:val="a9"/>
-        <w:rPr>
-          <w:sz w:val="24"/>
-          <w:highlight w:val="yellow"/>
-        </w:rPr>
-      </w:pPr>
-      <w:r>
-        <w:rPr>
-          <w:highlight w:val="yellow"/>
-        </w:rPr>
-        <w:t>#include "stdafx.h"</w:t>
-      </w:r>
-    </w:p>
-    <w:p>
-      <w:pPr>
-        <w:pStyle w:val="a9"/>
-        <w:rPr>
-          <w:sz w:val="24"/>
-          <w:highlight w:val="yellow"/>
-        </w:rPr>
-      </w:pPr>
-      <w:r>
-        <w:rPr>
-          <w:highlight w:val="yellow"/>
-        </w:rPr>
-        <w:t>#include &lt;iostream&gt;</w:t>
-      </w:r>
-    </w:p>
-    <w:p>
-      <w:pPr>
-        <w:pStyle w:val="a9"/>
-        <w:rPr>
-          <w:sz w:val="24"/>
-          <w:highlight w:val="yellow"/>
-        </w:rPr>
-      </w:pPr>
-      <w:r>
-        <w:rPr>
-          <w:highlight w:val="yellow"/>
-        </w:rPr>
-        <w:t>#include &lt;ctime&gt;</w:t>
-      </w:r>
-    </w:p>
-    <w:p>
-      <w:pPr>
-        <w:pStyle w:val="a9"/>
-        <w:rPr>
-          <w:sz w:val="24"/>
-          <w:highlight w:val="yellow"/>
-        </w:rPr>
-      </w:pPr>
-      <w:r>
-        <w:rPr>
-          <w:highlight w:val="yellow"/>
-        </w:rPr>
-        <w:t>#include &lt;iomanip&gt;</w:t>
-      </w:r>
-    </w:p>
-    <w:p>
-      <w:pPr>
-        <w:pStyle w:val="a9"/>
-        <w:rPr>
-          <w:sz w:val="24"/>
-          <w:highlight w:val="yellow"/>
-        </w:rPr>
-      </w:pPr>
-      <w:r>
-        <w:rPr>
-          <w:highlight w:val="yellow"/>
-        </w:rPr>
-        <w:t>usingnamespacestd;</w:t>
-      </w:r>
-    </w:p>
-    <w:p>
-      <w:pPr>
-        <w:pStyle w:val="a9"/>
-        <w:rPr>
-          <w:sz w:val="24"/>
-          <w:highlight w:val="yellow"/>
-        </w:rPr>
-      </w:pPr>
-      <w:r>
-        <w:rPr>
-          <w:sz w:val="24"/>
-          <w:highlight w:val="yellow"/>
-        </w:rPr>
-        <w:t> </w:t>
-      </w:r>
-    </w:p>
-    <w:p>
-      <w:pPr>
-        <w:pStyle w:val="a9"/>
-        <w:rPr>
-          <w:sz w:val="24"/>
-          <w:highlight w:val="yellow"/>
-        </w:rPr>
-      </w:pPr>
-      <w:r>
-        <w:rPr>
-          <w:highlight w:val="yellow"/>
-        </w:rPr>
-        <w:t>voidinsertionSort(int*, int); // прототип функции сортировки вставками</w:t>
-      </w:r>
-    </w:p>
-    <w:p>
-      <w:pPr>
-        <w:pStyle w:val="a9"/>
-        <w:rPr>
-          <w:sz w:val="24"/>
-          <w:highlight w:val="yellow"/>
-        </w:rPr>
-      </w:pPr>
-      <w:r>
-        <w:rPr>
-          <w:sz w:val="24"/>
-          <w:highlight w:val="yellow"/>
-        </w:rPr>
-        <w:t> </w:t>
-      </w:r>
-    </w:p>
-    <w:p>
-      <w:pPr>
-        <w:pStyle w:val="a9"/>
-        <w:rPr>
-          <w:sz w:val="24"/>
-          <w:highlight w:val="yellow"/>
-        </w:rPr>
-      </w:pPr>
-      <w:r>
-        <w:rPr>
-          <w:highlight w:val="yellow"/>
-        </w:rPr>
-        <w:t>intmain(intargc, char* argv[])</w:t>
-      </w:r>
-    </w:p>
-    <w:p>
-      <w:pPr>
-        <w:pStyle w:val="a9"/>
-        <w:rPr>
-          <w:sz w:val="24"/>
-          <w:highlight w:val="yellow"/>
-        </w:rPr>
-      </w:pPr>
-      <w:r>
-        <w:rPr>
-          <w:highlight w:val="yellow"/>
-        </w:rPr>
-        <w:t>{</w:t>
-      </w:r>
-    </w:p>
-    <w:p>
-      <w:pPr>
-        <w:pStyle w:val="a9"/>
-        <w:rPr>
-          <w:highlight w:val="yellow"/>
-        </w:rPr>
-      </w:pPr>
-      <w:r>
-        <w:rPr>
-          <w:highlight w:val="yellow"/>
-        </w:rPr>
-        <w:t>…</w:t>
-      </w:r>
-    </w:p>
-    <w:p>
-      <w:pPr>
-        <w:pStyle w:val="a9"/>
-        <w:rPr>
-          <w:highlight w:val="yellow"/>
-        </w:rPr>
-      </w:pPr>
-    </w:p>
-    <w:p>
-      <w:pPr>
-        <w:pStyle w:val="a9"/>
-        <w:rPr>
-          <w:sz w:val="24"/>
-          <w:highlight w:val="yellow"/>
-        </w:rPr>
-      </w:pPr>
-      <w:r>
-        <w:rPr>
-          <w:highlight w:val="yellow"/>
-        </w:rPr>
-        <w:t>    system("pause");</w:t>
-      </w:r>
-    </w:p>
-    <w:p>
-      <w:pPr>
-        <w:pStyle w:val="a9"/>
-        <w:rPr>
-          <w:sz w:val="24"/>
-          <w:highlight w:val="yellow"/>
-        </w:rPr>
-      </w:pPr>
-      <w:r>
-        <w:rPr>
-          <w:highlight w:val="yellow"/>
-        </w:rPr>
-        <w:t>    return0;</w:t>
-      </w:r>
-    </w:p>
-    <w:p>
-      <w:pPr>
-        <w:pStyle w:val="a9"/>
-        <w:rPr>
-          <w:sz w:val="24"/>
-          <w:highlight w:val="yellow"/>
-        </w:rPr>
-      </w:pPr>
-      <w:r>
-        <w:rPr>
-          <w:highlight w:val="yellow"/>
-        </w:rPr>
-        <w:t>}</w:t>
-      </w:r>
-    </w:p>
-    <w:p>
-      <w:pPr>
-        <w:pStyle w:val="a9"/>
-        <w:rPr>
-          <w:sz w:val="24"/>
-          <w:highlight w:val="yellow"/>
-        </w:rPr>
-      </w:pPr>
-      <w:r>
-        <w:rPr>
-          <w:sz w:val="24"/>
-          <w:highlight w:val="yellow"/>
-        </w:rPr>
-        <w:t> </w:t>
-      </w:r>
-    </w:p>
-    <w:p>
-      <w:pPr>
-        <w:pStyle w:val="a9"/>
-        <w:rPr>
-          <w:sz w:val="24"/>
-          <w:highlight w:val="yellow"/>
-        </w:rPr>
-      </w:pPr>
-      <w:r>
-        <w:rPr>
-          <w:highlight w:val="yellow"/>
-        </w:rPr>
-        <w:t>voidinsertionSort(int*arrayPtr, intlength) // сортировка вставками</w:t>
-      </w:r>
-    </w:p>
-    <w:p>
-      <w:pPr>
-        <w:pStyle w:val="a9"/>
-        <w:rPr>
-          <w:sz w:val="24"/>
-          <w:highlight w:val="yellow"/>
-        </w:rPr>
-      </w:pPr>
-      <w:r>
-        <w:rPr>
-          <w:highlight w:val="yellow"/>
-        </w:rPr>
-        <w:t>{</w:t>
-      </w:r>
-    </w:p>
-    <w:p>
-      <w:pPr>
-        <w:pStyle w:val="a9"/>
-        <w:rPr>
-          <w:sz w:val="24"/>
-          <w:highlight w:val="yellow"/>
-        </w:rPr>
-      </w:pPr>
-      <w:r>
-        <w:rPr>
-          <w:highlight w:val="yellow"/>
-        </w:rPr>
-        <w:t>    …</w:t>
-      </w:r>
-    </w:p>
-    <w:p>
-      <w:pPr>
-        <w:pStyle w:val="a9"/>
-        <w:rPr>
-          <w:sz w:val="24"/>
-        </w:rPr>
-      </w:pPr>
-      <w:r>
-        <w:rPr>
-          <w:highlight w:val="yellow"/>
-        </w:rPr>
-        <w:t>}</w:t>
-      </w:r>
-    </w:p>
-    <w:p/>
-    <w:p>
-      <w:pPr>
         <w:pStyle w:val="3"/>
       </w:pPr>
-      <w:bookmarkStart w:id="15" w:name="_Toc509035770"/>
-      <w:bookmarkStart w:id="16" w:name="_Toc509035906"/>
-      <w:bookmarkStart w:id="17" w:name="_Toc69772250"/>
-      <w:r>
-        <w:t>При</w:t>
+      <w:bookmarkStart w:id="15" w:name="_Toc509035772"/>
+      <w:bookmarkStart w:id="16" w:name="_Toc509035908"/>
+      <w:bookmarkStart w:id="17" w:name="_Toc69772252"/>
+      <w:r>
+        <w:t>Часові характеристики</w:t>
       </w:r>
       <w:bookmarkEnd w:id="15"/>
       <w:bookmarkEnd w:id="16"/>
       <w:r>
-        <w:t>клад роботи</w:t>
+        <w:t xml:space="preserve"> оцінювання</w:t>
       </w:r>
       <w:bookmarkEnd w:id="17"/>
-    </w:p>
-    <w:p>
-      <w:r>
-        <w:t>На рисунках 3.1 і 3.2 показані приклади роботи програми сортування масивів на 100 і 1000 елементів відповідно.</w:t>
-      </w:r>
-    </w:p>
-    <w:p/>
-    <w:p>
-      <w:pPr>
-        <w:pStyle w:val="a8"/>
-      </w:pPr>
-      <w:r>
-        <w:t>Рисунок 3.1 – Сортування масиву на 100 елементів</w:t>
-      </w:r>
-    </w:p>
-    <w:p/>
-    <w:p>
-      <w:pPr>
-        <w:pStyle w:val="a8"/>
-      </w:pPr>
-      <w:r>
-        <w:t>Рисунок 3.2 – Сортування масиву на 1000 елементів</w:t>
-      </w:r>
-    </w:p>
-    <w:p>
-      <w:pPr>
-        <w:pStyle w:val="2"/>
-      </w:pPr>
-      <w:r>
-        <w:br w:type="page"/>
-      </w:r>
-      <w:bookmarkStart w:id="18" w:name="_Toc509035771"/>
-      <w:bookmarkStart w:id="19" w:name="_Toc509035907"/>
-      <w:bookmarkStart w:id="20" w:name="_Toc69772251"/>
-      <w:r>
-        <w:lastRenderedPageBreak/>
-        <w:t>Тестування алгоритм</w:t>
-      </w:r>
-      <w:bookmarkEnd w:id="18"/>
-      <w:bookmarkEnd w:id="19"/>
-      <w:r>
-        <w:t>у</w:t>
-      </w:r>
-      <w:bookmarkEnd w:id="20"/>
-    </w:p>
-    <w:p>
-      <w:pPr>
-        <w:pStyle w:val="3"/>
-      </w:pPr>
-      <w:bookmarkStart w:id="21" w:name="_Toc509035772"/>
-      <w:bookmarkStart w:id="22" w:name="_Toc509035908"/>
-      <w:bookmarkStart w:id="23" w:name="_Toc69772252"/>
-      <w:r>
-        <w:t>Часові характеристики</w:t>
-      </w:r>
-      <w:bookmarkEnd w:id="21"/>
-      <w:bookmarkEnd w:id="22"/>
-      <w:r>
-        <w:t xml:space="preserve"> оцінювання</w:t>
-      </w:r>
-      <w:bookmarkEnd w:id="23"/>
     </w:p>
     <w:p>
       <w:r>
@@ -3565,19 +4632,19 @@
       <w:pPr>
         <w:pStyle w:val="3"/>
       </w:pPr>
-      <w:bookmarkStart w:id="24" w:name="_Toc509035773"/>
-      <w:bookmarkStart w:id="25" w:name="_Toc509035909"/>
-      <w:bookmarkStart w:id="26" w:name="_Toc69772253"/>
+      <w:bookmarkStart w:id="18" w:name="_Toc509035773"/>
+      <w:bookmarkStart w:id="19" w:name="_Toc509035909"/>
+      <w:bookmarkStart w:id="20" w:name="_Toc69772253"/>
       <w:r>
         <w:lastRenderedPageBreak/>
         <w:t>Графіки залежності часових характеристик оцінювання від розмірності масив</w:t>
       </w:r>
-      <w:bookmarkEnd w:id="24"/>
-      <w:bookmarkEnd w:id="25"/>
+      <w:bookmarkEnd w:id="18"/>
+      <w:bookmarkEnd w:id="19"/>
       <w:r>
         <w:t>у</w:t>
       </w:r>
-      <w:bookmarkEnd w:id="26"/>
+      <w:bookmarkEnd w:id="20"/>
     </w:p>
     <w:p>
       <w:r>
@@ -3597,17 +4664,17 @@
       <w:pPr>
         <w:pStyle w:val="aa"/>
       </w:pPr>
-      <w:bookmarkStart w:id="27" w:name="_Toc509035910"/>
-      <w:bookmarkStart w:id="28" w:name="_Toc69772254"/>
+      <w:bookmarkStart w:id="21" w:name="_Toc509035910"/>
+      <w:bookmarkStart w:id="22" w:name="_Toc69772254"/>
       <w:r>
         <w:lastRenderedPageBreak/>
         <w:t>В</w:t>
       </w:r>
-      <w:bookmarkEnd w:id="27"/>
+      <w:bookmarkEnd w:id="21"/>
       <w:r>
         <w:t>исновок</w:t>
       </w:r>
-      <w:bookmarkEnd w:id="28"/>
+      <w:bookmarkEnd w:id="22"/>
     </w:p>
     <w:p>
       <w:r>
@@ -6341,7 +7408,7 @@
   <w:abstractNum w:abstractNumId="28" w15:restartNumberingAfterBreak="0">
     <w:nsid w:val="7CF93D33"/>
     <w:multiLevelType w:val="multilevel"/>
-    <w:tmpl w:val="89560F94"/>
+    <w:tmpl w:val="87D699A4"/>
     <w:lvl w:ilvl="0">
       <w:start w:val="1"/>
       <w:numFmt w:val="decimal"/>
@@ -6594,6 +7661,36 @@
   </w:num>
   <w:num w:numId="29">
     <w:abstractNumId w:val="11"/>
+  </w:num>
+  <w:num w:numId="30">
+    <w:abstractNumId w:val="28"/>
+    <w:lvlOverride w:ilvl="0">
+      <w:startOverride w:val="1"/>
+    </w:lvlOverride>
+    <w:lvlOverride w:ilvl="1">
+      <w:startOverride w:val="1"/>
+    </w:lvlOverride>
+    <w:lvlOverride w:ilvl="2">
+      <w:startOverride w:val="1"/>
+    </w:lvlOverride>
+    <w:lvlOverride w:ilvl="3">
+      <w:startOverride w:val="1"/>
+    </w:lvlOverride>
+    <w:lvlOverride w:ilvl="4">
+      <w:startOverride w:val="1"/>
+    </w:lvlOverride>
+    <w:lvlOverride w:ilvl="5">
+      <w:startOverride w:val="1"/>
+    </w:lvlOverride>
+    <w:lvlOverride w:ilvl="6">
+      <w:startOverride w:val="1"/>
+    </w:lvlOverride>
+    <w:lvlOverride w:ilvl="7">
+      <w:startOverride w:val="1"/>
+    </w:lvlOverride>
+    <w:lvlOverride w:ilvl="8">
+      <w:startOverride w:val="1"/>
+    </w:lvlOverride>
   </w:num>
 </w:numbering>
 </file>
@@ -7041,7 +8138,7 @@
     <w:next w:val="a"/>
     <w:link w:val="20"/>
     <w:autoRedefine/>
-    <w:rsid w:val="00871E78"/>
+    <w:rsid w:val="008C58BA"/>
     <w:pPr>
       <w:keepNext/>
       <w:keepLines/>
@@ -7052,7 +8149,6 @@
       <w:autoSpaceDE w:val="0"/>
       <w:autoSpaceDN w:val="0"/>
       <w:spacing w:before="120" w:after="120"/>
-      <w:ind w:left="0" w:firstLine="709"/>
       <w:outlineLvl w:val="1"/>
     </w:pPr>
     <w:rPr>
@@ -7173,7 +8269,7 @@
     <w:name w:val="Заголовок 2 Знак"/>
     <w:basedOn w:val="a0"/>
     <w:link w:val="2"/>
-    <w:rsid w:val="00871E78"/>
+    <w:rsid w:val="008C58BA"/>
     <w:rPr>
       <w:rFonts w:ascii="Times New Roman" w:eastAsia="Times New Roman" w:hAnsi="Times New Roman" w:cs="Times New Roman"/>
       <w:sz w:val="28"/>

</xml_diff>